<commit_message>
final version that passed the test
</commit_message>
<xml_diff>
--- a/description.docx
+++ b/description.docx
@@ -83,28 +83,1081 @@
           <w:szCs w:val="27"/>
           <w:shd w:val="clear" w:color="auto" w:fill="FFFFFF"/>
         </w:rPr>
-        <w:t xml:space="preserve">This project aims to automate gym and fitness admission process as the admission process in gyms and selecting a trainer is difficult. Sometimes it is difficult to get a desired slot timing. Being healthy is the first thing to be kept in mind because most of the time our attitude depends on how we feel. Being healthy gives us the energy to work and do things. It is hard to get admission in health club when slots are full. This health club management system will help to overcome such problems by booking the </w:t>
-      </w:r>
-      <w:r>
-        <w:rPr>
-          <w:rFonts w:ascii="Helvetica Neue" w:hAnsi="Helvetica Neue"/>
-          <w:color w:val="4C4C4C"/>
-          <w:sz w:val="27"/>
-          <w:szCs w:val="27"/>
-          <w:shd w:val="clear" w:color="auto" w:fill="FFFFFF"/>
-        </w:rPr>
-        <w:t>desired slot online</w:t>
-      </w:r>
-      <w:r>
-        <w:rPr>
-          <w:rFonts w:ascii="Helvetica Neue" w:hAnsi="Helvetica Neue"/>
-          <w:color w:val="4C4C4C"/>
-          <w:sz w:val="27"/>
-          <w:szCs w:val="27"/>
-          <w:shd w:val="clear" w:color="auto" w:fill="FFFFFF"/>
-        </w:rPr>
-        <w:t xml:space="preserve">. In this fitness club system, there is 3 entity namely, Admin, Member, and Trainer. Admin can login using credentials. Admin can manage packages by adding cost, </w:t>
-      </w:r>
+        <w:t xml:space="preserve">This </w:t>
+      </w:r>
+      <w:proofErr w:type="spellStart"/>
+      <w:r>
+        <w:rPr>
+          <w:rFonts w:ascii="Helvetica Neue" w:hAnsi="Helvetica Neue"/>
+          <w:color w:val="4C4C4C"/>
+          <w:sz w:val="27"/>
+          <w:szCs w:val="27"/>
+          <w:shd w:val="clear" w:color="auto" w:fill="FFFFFF"/>
+        </w:rPr>
+        <w:t>project</w:t>
+      </w:r>
+      <w:proofErr w:type="spellEnd"/>
+      <w:r>
+        <w:rPr>
+          <w:rFonts w:ascii="Helvetica Neue" w:hAnsi="Helvetica Neue"/>
+          <w:color w:val="4C4C4C"/>
+          <w:sz w:val="27"/>
+          <w:szCs w:val="27"/>
+          <w:shd w:val="clear" w:color="auto" w:fill="FFFFFF"/>
+        </w:rPr>
+        <w:t xml:space="preserve"> </w:t>
+      </w:r>
+      <w:proofErr w:type="spellStart"/>
+      <w:r>
+        <w:rPr>
+          <w:rFonts w:ascii="Helvetica Neue" w:hAnsi="Helvetica Neue"/>
+          <w:color w:val="4C4C4C"/>
+          <w:sz w:val="27"/>
+          <w:szCs w:val="27"/>
+          <w:shd w:val="clear" w:color="auto" w:fill="FFFFFF"/>
+        </w:rPr>
+        <w:t>aims</w:t>
+      </w:r>
+      <w:proofErr w:type="spellEnd"/>
+      <w:r>
+        <w:rPr>
+          <w:rFonts w:ascii="Helvetica Neue" w:hAnsi="Helvetica Neue"/>
+          <w:color w:val="4C4C4C"/>
+          <w:sz w:val="27"/>
+          <w:szCs w:val="27"/>
+          <w:shd w:val="clear" w:color="auto" w:fill="FFFFFF"/>
+        </w:rPr>
+        <w:t xml:space="preserve"> to automate gym and fitness </w:t>
+      </w:r>
+      <w:r>
+        <w:rPr>
+          <w:rFonts w:ascii="Helvetica Neue" w:hAnsi="Helvetica Neue"/>
+          <w:color w:val="4C4C4C"/>
+          <w:sz w:val="27"/>
+          <w:szCs w:val="27"/>
+          <w:shd w:val="clear" w:color="auto" w:fill="FFFFFF"/>
+        </w:rPr>
+        <w:t>management</w:t>
+      </w:r>
+      <w:r>
+        <w:rPr>
+          <w:rFonts w:ascii="Helvetica Neue" w:hAnsi="Helvetica Neue"/>
+          <w:color w:val="4C4C4C"/>
+          <w:sz w:val="27"/>
+          <w:szCs w:val="27"/>
+          <w:shd w:val="clear" w:color="auto" w:fill="FFFFFF"/>
+        </w:rPr>
+        <w:t xml:space="preserve"> </w:t>
+      </w:r>
+      <w:proofErr w:type="spellStart"/>
+      <w:r>
+        <w:rPr>
+          <w:rFonts w:ascii="Helvetica Neue" w:hAnsi="Helvetica Neue"/>
+          <w:color w:val="4C4C4C"/>
+          <w:sz w:val="27"/>
+          <w:szCs w:val="27"/>
+          <w:shd w:val="clear" w:color="auto" w:fill="FFFFFF"/>
+        </w:rPr>
+        <w:t>process</w:t>
+      </w:r>
+      <w:proofErr w:type="spellEnd"/>
+      <w:r>
+        <w:rPr>
+          <w:rFonts w:ascii="Helvetica Neue" w:hAnsi="Helvetica Neue"/>
+          <w:color w:val="4C4C4C"/>
+          <w:sz w:val="27"/>
+          <w:szCs w:val="27"/>
+          <w:shd w:val="clear" w:color="auto" w:fill="FFFFFF"/>
+        </w:rPr>
+        <w:t xml:space="preserve"> as the </w:t>
+      </w:r>
+      <w:r>
+        <w:rPr>
+          <w:rFonts w:ascii="Helvetica Neue" w:hAnsi="Helvetica Neue"/>
+          <w:color w:val="4C4C4C"/>
+          <w:sz w:val="27"/>
+          <w:szCs w:val="27"/>
+          <w:shd w:val="clear" w:color="auto" w:fill="FFFFFF"/>
+        </w:rPr>
+        <w:t>management</w:t>
+      </w:r>
+      <w:r>
+        <w:rPr>
+          <w:rFonts w:ascii="Helvetica Neue" w:hAnsi="Helvetica Neue"/>
+          <w:color w:val="4C4C4C"/>
+          <w:sz w:val="27"/>
+          <w:szCs w:val="27"/>
+          <w:shd w:val="clear" w:color="auto" w:fill="FFFFFF"/>
+        </w:rPr>
+        <w:t xml:space="preserve"> </w:t>
+      </w:r>
+      <w:proofErr w:type="spellStart"/>
+      <w:r>
+        <w:rPr>
+          <w:rFonts w:ascii="Helvetica Neue" w:hAnsi="Helvetica Neue"/>
+          <w:color w:val="4C4C4C"/>
+          <w:sz w:val="27"/>
+          <w:szCs w:val="27"/>
+          <w:shd w:val="clear" w:color="auto" w:fill="FFFFFF"/>
+        </w:rPr>
+        <w:t>process</w:t>
+      </w:r>
+      <w:proofErr w:type="spellEnd"/>
+      <w:r>
+        <w:rPr>
+          <w:rFonts w:ascii="Helvetica Neue" w:hAnsi="Helvetica Neue"/>
+          <w:color w:val="4C4C4C"/>
+          <w:sz w:val="27"/>
+          <w:szCs w:val="27"/>
+          <w:shd w:val="clear" w:color="auto" w:fill="FFFFFF"/>
+        </w:rPr>
+        <w:t xml:space="preserve"> in </w:t>
+      </w:r>
+      <w:proofErr w:type="spellStart"/>
+      <w:r>
+        <w:rPr>
+          <w:rFonts w:ascii="Helvetica Neue" w:hAnsi="Helvetica Neue"/>
+          <w:color w:val="4C4C4C"/>
+          <w:sz w:val="27"/>
+          <w:szCs w:val="27"/>
+          <w:shd w:val="clear" w:color="auto" w:fill="FFFFFF"/>
+        </w:rPr>
+        <w:t>gyms</w:t>
+      </w:r>
+      <w:proofErr w:type="spellEnd"/>
+      <w:r>
+        <w:rPr>
+          <w:rFonts w:ascii="Helvetica Neue" w:hAnsi="Helvetica Neue"/>
+          <w:color w:val="4C4C4C"/>
+          <w:sz w:val="27"/>
+          <w:szCs w:val="27"/>
+          <w:shd w:val="clear" w:color="auto" w:fill="FFFFFF"/>
+        </w:rPr>
+        <w:t xml:space="preserve"> </w:t>
+      </w:r>
+      <w:proofErr w:type="spellStart"/>
+      <w:r>
+        <w:rPr>
+          <w:rFonts w:ascii="Helvetica Neue" w:hAnsi="Helvetica Neue"/>
+          <w:color w:val="4C4C4C"/>
+          <w:sz w:val="27"/>
+          <w:szCs w:val="27"/>
+          <w:shd w:val="clear" w:color="auto" w:fill="FFFFFF"/>
+        </w:rPr>
+        <w:t>is</w:t>
+      </w:r>
+      <w:proofErr w:type="spellEnd"/>
+      <w:r>
+        <w:rPr>
+          <w:rFonts w:ascii="Helvetica Neue" w:hAnsi="Helvetica Neue"/>
+          <w:color w:val="4C4C4C"/>
+          <w:sz w:val="27"/>
+          <w:szCs w:val="27"/>
+          <w:shd w:val="clear" w:color="auto" w:fill="FFFFFF"/>
+        </w:rPr>
+        <w:t xml:space="preserve"> </w:t>
+      </w:r>
+      <w:proofErr w:type="spellStart"/>
+      <w:r>
+        <w:rPr>
+          <w:rFonts w:ascii="Helvetica Neue" w:hAnsi="Helvetica Neue"/>
+          <w:color w:val="4C4C4C"/>
+          <w:sz w:val="27"/>
+          <w:szCs w:val="27"/>
+          <w:shd w:val="clear" w:color="auto" w:fill="FFFFFF"/>
+        </w:rPr>
+        <w:t>difficult</w:t>
+      </w:r>
+      <w:proofErr w:type="spellEnd"/>
+      <w:r>
+        <w:rPr>
+          <w:rFonts w:ascii="Helvetica Neue" w:hAnsi="Helvetica Neue"/>
+          <w:color w:val="4C4C4C"/>
+          <w:sz w:val="27"/>
+          <w:szCs w:val="27"/>
+          <w:shd w:val="clear" w:color="auto" w:fill="FFFFFF"/>
+        </w:rPr>
+        <w:t xml:space="preserve">. </w:t>
+      </w:r>
+      <w:proofErr w:type="spellStart"/>
+      <w:r>
+        <w:rPr>
+          <w:rFonts w:ascii="Helvetica Neue" w:hAnsi="Helvetica Neue"/>
+          <w:color w:val="4C4C4C"/>
+          <w:sz w:val="27"/>
+          <w:szCs w:val="27"/>
+          <w:shd w:val="clear" w:color="auto" w:fill="FFFFFF"/>
+        </w:rPr>
+        <w:t>Being</w:t>
+      </w:r>
+      <w:proofErr w:type="spellEnd"/>
+      <w:r>
+        <w:rPr>
+          <w:rFonts w:ascii="Helvetica Neue" w:hAnsi="Helvetica Neue"/>
+          <w:color w:val="4C4C4C"/>
+          <w:sz w:val="27"/>
+          <w:szCs w:val="27"/>
+          <w:shd w:val="clear" w:color="auto" w:fill="FFFFFF"/>
+        </w:rPr>
+        <w:t xml:space="preserve"> </w:t>
+      </w:r>
+      <w:proofErr w:type="spellStart"/>
+      <w:r>
+        <w:rPr>
+          <w:rFonts w:ascii="Helvetica Neue" w:hAnsi="Helvetica Neue"/>
+          <w:color w:val="4C4C4C"/>
+          <w:sz w:val="27"/>
+          <w:szCs w:val="27"/>
+          <w:shd w:val="clear" w:color="auto" w:fill="FFFFFF"/>
+        </w:rPr>
+        <w:t>healthy</w:t>
+      </w:r>
+      <w:proofErr w:type="spellEnd"/>
+      <w:r>
+        <w:rPr>
+          <w:rFonts w:ascii="Helvetica Neue" w:hAnsi="Helvetica Neue"/>
+          <w:color w:val="4C4C4C"/>
+          <w:sz w:val="27"/>
+          <w:szCs w:val="27"/>
+          <w:shd w:val="clear" w:color="auto" w:fill="FFFFFF"/>
+        </w:rPr>
+        <w:t xml:space="preserve"> </w:t>
+      </w:r>
+      <w:proofErr w:type="spellStart"/>
+      <w:r>
+        <w:rPr>
+          <w:rFonts w:ascii="Helvetica Neue" w:hAnsi="Helvetica Neue"/>
+          <w:color w:val="4C4C4C"/>
+          <w:sz w:val="27"/>
+          <w:szCs w:val="27"/>
+          <w:shd w:val="clear" w:color="auto" w:fill="FFFFFF"/>
+        </w:rPr>
+        <w:t>is</w:t>
+      </w:r>
+      <w:proofErr w:type="spellEnd"/>
+      <w:r>
+        <w:rPr>
+          <w:rFonts w:ascii="Helvetica Neue" w:hAnsi="Helvetica Neue"/>
+          <w:color w:val="4C4C4C"/>
+          <w:sz w:val="27"/>
+          <w:szCs w:val="27"/>
+          <w:shd w:val="clear" w:color="auto" w:fill="FFFFFF"/>
+        </w:rPr>
+        <w:t xml:space="preserve"> the first </w:t>
+      </w:r>
+      <w:proofErr w:type="spellStart"/>
+      <w:r>
+        <w:rPr>
+          <w:rFonts w:ascii="Helvetica Neue" w:hAnsi="Helvetica Neue"/>
+          <w:color w:val="4C4C4C"/>
+          <w:sz w:val="27"/>
+          <w:szCs w:val="27"/>
+          <w:shd w:val="clear" w:color="auto" w:fill="FFFFFF"/>
+        </w:rPr>
+        <w:t>thing</w:t>
+      </w:r>
+      <w:proofErr w:type="spellEnd"/>
+      <w:r>
+        <w:rPr>
+          <w:rFonts w:ascii="Helvetica Neue" w:hAnsi="Helvetica Neue"/>
+          <w:color w:val="4C4C4C"/>
+          <w:sz w:val="27"/>
+          <w:szCs w:val="27"/>
+          <w:shd w:val="clear" w:color="auto" w:fill="FFFFFF"/>
+        </w:rPr>
+        <w:t xml:space="preserve"> to </w:t>
+      </w:r>
+      <w:proofErr w:type="spellStart"/>
+      <w:r>
+        <w:rPr>
+          <w:rFonts w:ascii="Helvetica Neue" w:hAnsi="Helvetica Neue"/>
+          <w:color w:val="4C4C4C"/>
+          <w:sz w:val="27"/>
+          <w:szCs w:val="27"/>
+          <w:shd w:val="clear" w:color="auto" w:fill="FFFFFF"/>
+        </w:rPr>
+        <w:t>be</w:t>
+      </w:r>
+      <w:proofErr w:type="spellEnd"/>
+      <w:r>
+        <w:rPr>
+          <w:rFonts w:ascii="Helvetica Neue" w:hAnsi="Helvetica Neue"/>
+          <w:color w:val="4C4C4C"/>
+          <w:sz w:val="27"/>
+          <w:szCs w:val="27"/>
+          <w:shd w:val="clear" w:color="auto" w:fill="FFFFFF"/>
+        </w:rPr>
+        <w:t xml:space="preserve"> </w:t>
+      </w:r>
+      <w:proofErr w:type="spellStart"/>
+      <w:r>
+        <w:rPr>
+          <w:rFonts w:ascii="Helvetica Neue" w:hAnsi="Helvetica Neue"/>
+          <w:color w:val="4C4C4C"/>
+          <w:sz w:val="27"/>
+          <w:szCs w:val="27"/>
+          <w:shd w:val="clear" w:color="auto" w:fill="FFFFFF"/>
+        </w:rPr>
+        <w:t>kept</w:t>
+      </w:r>
+      <w:proofErr w:type="spellEnd"/>
+      <w:r>
+        <w:rPr>
+          <w:rFonts w:ascii="Helvetica Neue" w:hAnsi="Helvetica Neue"/>
+          <w:color w:val="4C4C4C"/>
+          <w:sz w:val="27"/>
+          <w:szCs w:val="27"/>
+          <w:shd w:val="clear" w:color="auto" w:fill="FFFFFF"/>
+        </w:rPr>
+        <w:t xml:space="preserve"> in </w:t>
+      </w:r>
+      <w:proofErr w:type="spellStart"/>
+      <w:r>
+        <w:rPr>
+          <w:rFonts w:ascii="Helvetica Neue" w:hAnsi="Helvetica Neue"/>
+          <w:color w:val="4C4C4C"/>
+          <w:sz w:val="27"/>
+          <w:szCs w:val="27"/>
+          <w:shd w:val="clear" w:color="auto" w:fill="FFFFFF"/>
+        </w:rPr>
+        <w:t>mind</w:t>
+      </w:r>
+      <w:proofErr w:type="spellEnd"/>
+      <w:r>
+        <w:rPr>
+          <w:rFonts w:ascii="Helvetica Neue" w:hAnsi="Helvetica Neue"/>
+          <w:color w:val="4C4C4C"/>
+          <w:sz w:val="27"/>
+          <w:szCs w:val="27"/>
+          <w:shd w:val="clear" w:color="auto" w:fill="FFFFFF"/>
+        </w:rPr>
+        <w:t xml:space="preserve"> </w:t>
+      </w:r>
+      <w:proofErr w:type="spellStart"/>
+      <w:r>
+        <w:rPr>
+          <w:rFonts w:ascii="Helvetica Neue" w:hAnsi="Helvetica Neue"/>
+          <w:color w:val="4C4C4C"/>
+          <w:sz w:val="27"/>
+          <w:szCs w:val="27"/>
+          <w:shd w:val="clear" w:color="auto" w:fill="FFFFFF"/>
+        </w:rPr>
+        <w:t>because</w:t>
+      </w:r>
+      <w:proofErr w:type="spellEnd"/>
+      <w:r>
+        <w:rPr>
+          <w:rFonts w:ascii="Helvetica Neue" w:hAnsi="Helvetica Neue"/>
+          <w:color w:val="4C4C4C"/>
+          <w:sz w:val="27"/>
+          <w:szCs w:val="27"/>
+          <w:shd w:val="clear" w:color="auto" w:fill="FFFFFF"/>
+        </w:rPr>
+        <w:t xml:space="preserve"> </w:t>
+      </w:r>
+      <w:proofErr w:type="spellStart"/>
+      <w:r>
+        <w:rPr>
+          <w:rFonts w:ascii="Helvetica Neue" w:hAnsi="Helvetica Neue"/>
+          <w:color w:val="4C4C4C"/>
+          <w:sz w:val="27"/>
+          <w:szCs w:val="27"/>
+          <w:shd w:val="clear" w:color="auto" w:fill="FFFFFF"/>
+        </w:rPr>
+        <w:t>most</w:t>
+      </w:r>
+      <w:proofErr w:type="spellEnd"/>
+      <w:r>
+        <w:rPr>
+          <w:rFonts w:ascii="Helvetica Neue" w:hAnsi="Helvetica Neue"/>
+          <w:color w:val="4C4C4C"/>
+          <w:sz w:val="27"/>
+          <w:szCs w:val="27"/>
+          <w:shd w:val="clear" w:color="auto" w:fill="FFFFFF"/>
+        </w:rPr>
+        <w:t xml:space="preserve"> of the time </w:t>
+      </w:r>
+      <w:proofErr w:type="spellStart"/>
+      <w:r>
+        <w:rPr>
+          <w:rFonts w:ascii="Helvetica Neue" w:hAnsi="Helvetica Neue"/>
+          <w:color w:val="4C4C4C"/>
+          <w:sz w:val="27"/>
+          <w:szCs w:val="27"/>
+          <w:shd w:val="clear" w:color="auto" w:fill="FFFFFF"/>
+        </w:rPr>
+        <w:t>our</w:t>
+      </w:r>
+      <w:proofErr w:type="spellEnd"/>
+      <w:r>
+        <w:rPr>
+          <w:rFonts w:ascii="Helvetica Neue" w:hAnsi="Helvetica Neue"/>
+          <w:color w:val="4C4C4C"/>
+          <w:sz w:val="27"/>
+          <w:szCs w:val="27"/>
+          <w:shd w:val="clear" w:color="auto" w:fill="FFFFFF"/>
+        </w:rPr>
+        <w:t xml:space="preserve"> attitude </w:t>
+      </w:r>
+      <w:proofErr w:type="spellStart"/>
+      <w:r>
+        <w:rPr>
+          <w:rFonts w:ascii="Helvetica Neue" w:hAnsi="Helvetica Neue"/>
+          <w:color w:val="4C4C4C"/>
+          <w:sz w:val="27"/>
+          <w:szCs w:val="27"/>
+          <w:shd w:val="clear" w:color="auto" w:fill="FFFFFF"/>
+        </w:rPr>
+        <w:t>depends</w:t>
+      </w:r>
+      <w:proofErr w:type="spellEnd"/>
+      <w:r>
+        <w:rPr>
+          <w:rFonts w:ascii="Helvetica Neue" w:hAnsi="Helvetica Neue"/>
+          <w:color w:val="4C4C4C"/>
+          <w:sz w:val="27"/>
+          <w:szCs w:val="27"/>
+          <w:shd w:val="clear" w:color="auto" w:fill="FFFFFF"/>
+        </w:rPr>
+        <w:t xml:space="preserve"> on how </w:t>
+      </w:r>
+      <w:proofErr w:type="spellStart"/>
+      <w:r>
+        <w:rPr>
+          <w:rFonts w:ascii="Helvetica Neue" w:hAnsi="Helvetica Neue"/>
+          <w:color w:val="4C4C4C"/>
+          <w:sz w:val="27"/>
+          <w:szCs w:val="27"/>
+          <w:shd w:val="clear" w:color="auto" w:fill="FFFFFF"/>
+        </w:rPr>
+        <w:t>we</w:t>
+      </w:r>
+      <w:proofErr w:type="spellEnd"/>
+      <w:r>
+        <w:rPr>
+          <w:rFonts w:ascii="Helvetica Neue" w:hAnsi="Helvetica Neue"/>
+          <w:color w:val="4C4C4C"/>
+          <w:sz w:val="27"/>
+          <w:szCs w:val="27"/>
+          <w:shd w:val="clear" w:color="auto" w:fill="FFFFFF"/>
+        </w:rPr>
+        <w:t xml:space="preserve"> </w:t>
+      </w:r>
+      <w:proofErr w:type="spellStart"/>
+      <w:r>
+        <w:rPr>
+          <w:rFonts w:ascii="Helvetica Neue" w:hAnsi="Helvetica Neue"/>
+          <w:color w:val="4C4C4C"/>
+          <w:sz w:val="27"/>
+          <w:szCs w:val="27"/>
+          <w:shd w:val="clear" w:color="auto" w:fill="FFFFFF"/>
+        </w:rPr>
+        <w:t>feel</w:t>
+      </w:r>
+      <w:proofErr w:type="spellEnd"/>
+      <w:r>
+        <w:rPr>
+          <w:rFonts w:ascii="Helvetica Neue" w:hAnsi="Helvetica Neue"/>
+          <w:color w:val="4C4C4C"/>
+          <w:sz w:val="27"/>
+          <w:szCs w:val="27"/>
+          <w:shd w:val="clear" w:color="auto" w:fill="FFFFFF"/>
+        </w:rPr>
+        <w:t xml:space="preserve">. </w:t>
+      </w:r>
+      <w:proofErr w:type="spellStart"/>
+      <w:r>
+        <w:rPr>
+          <w:rFonts w:ascii="Helvetica Neue" w:hAnsi="Helvetica Neue"/>
+          <w:color w:val="4C4C4C"/>
+          <w:sz w:val="27"/>
+          <w:szCs w:val="27"/>
+          <w:shd w:val="clear" w:color="auto" w:fill="FFFFFF"/>
+        </w:rPr>
+        <w:t>Being</w:t>
+      </w:r>
+      <w:proofErr w:type="spellEnd"/>
+      <w:r>
+        <w:rPr>
+          <w:rFonts w:ascii="Helvetica Neue" w:hAnsi="Helvetica Neue"/>
+          <w:color w:val="4C4C4C"/>
+          <w:sz w:val="27"/>
+          <w:szCs w:val="27"/>
+          <w:shd w:val="clear" w:color="auto" w:fill="FFFFFF"/>
+        </w:rPr>
+        <w:t xml:space="preserve"> </w:t>
+      </w:r>
+      <w:proofErr w:type="spellStart"/>
+      <w:r>
+        <w:rPr>
+          <w:rFonts w:ascii="Helvetica Neue" w:hAnsi="Helvetica Neue"/>
+          <w:color w:val="4C4C4C"/>
+          <w:sz w:val="27"/>
+          <w:szCs w:val="27"/>
+          <w:shd w:val="clear" w:color="auto" w:fill="FFFFFF"/>
+        </w:rPr>
+        <w:t>healthy</w:t>
+      </w:r>
+      <w:proofErr w:type="spellEnd"/>
+      <w:r>
+        <w:rPr>
+          <w:rFonts w:ascii="Helvetica Neue" w:hAnsi="Helvetica Neue"/>
+          <w:color w:val="4C4C4C"/>
+          <w:sz w:val="27"/>
+          <w:szCs w:val="27"/>
+          <w:shd w:val="clear" w:color="auto" w:fill="FFFFFF"/>
+        </w:rPr>
+        <w:t xml:space="preserve"> </w:t>
+      </w:r>
+      <w:proofErr w:type="spellStart"/>
+      <w:r>
+        <w:rPr>
+          <w:rFonts w:ascii="Helvetica Neue" w:hAnsi="Helvetica Neue"/>
+          <w:color w:val="4C4C4C"/>
+          <w:sz w:val="27"/>
+          <w:szCs w:val="27"/>
+          <w:shd w:val="clear" w:color="auto" w:fill="FFFFFF"/>
+        </w:rPr>
+        <w:t>gives</w:t>
+      </w:r>
+      <w:proofErr w:type="spellEnd"/>
+      <w:r>
+        <w:rPr>
+          <w:rFonts w:ascii="Helvetica Neue" w:hAnsi="Helvetica Neue"/>
+          <w:color w:val="4C4C4C"/>
+          <w:sz w:val="27"/>
+          <w:szCs w:val="27"/>
+          <w:shd w:val="clear" w:color="auto" w:fill="FFFFFF"/>
+        </w:rPr>
+        <w:t xml:space="preserve"> us the </w:t>
+      </w:r>
+      <w:proofErr w:type="spellStart"/>
+      <w:r>
+        <w:rPr>
+          <w:rFonts w:ascii="Helvetica Neue" w:hAnsi="Helvetica Neue"/>
+          <w:color w:val="4C4C4C"/>
+          <w:sz w:val="27"/>
+          <w:szCs w:val="27"/>
+          <w:shd w:val="clear" w:color="auto" w:fill="FFFFFF"/>
+        </w:rPr>
+        <w:t>energy</w:t>
+      </w:r>
+      <w:proofErr w:type="spellEnd"/>
+      <w:r>
+        <w:rPr>
+          <w:rFonts w:ascii="Helvetica Neue" w:hAnsi="Helvetica Neue"/>
+          <w:color w:val="4C4C4C"/>
+          <w:sz w:val="27"/>
+          <w:szCs w:val="27"/>
+          <w:shd w:val="clear" w:color="auto" w:fill="FFFFFF"/>
+        </w:rPr>
+        <w:t xml:space="preserve"> to </w:t>
+      </w:r>
+      <w:proofErr w:type="spellStart"/>
+      <w:r>
+        <w:rPr>
+          <w:rFonts w:ascii="Helvetica Neue" w:hAnsi="Helvetica Neue"/>
+          <w:color w:val="4C4C4C"/>
+          <w:sz w:val="27"/>
+          <w:szCs w:val="27"/>
+          <w:shd w:val="clear" w:color="auto" w:fill="FFFFFF"/>
+        </w:rPr>
+        <w:t>work</w:t>
+      </w:r>
+      <w:proofErr w:type="spellEnd"/>
+      <w:r>
+        <w:rPr>
+          <w:rFonts w:ascii="Helvetica Neue" w:hAnsi="Helvetica Neue"/>
+          <w:color w:val="4C4C4C"/>
+          <w:sz w:val="27"/>
+          <w:szCs w:val="27"/>
+          <w:shd w:val="clear" w:color="auto" w:fill="FFFFFF"/>
+        </w:rPr>
+        <w:t xml:space="preserve"> and do </w:t>
+      </w:r>
+      <w:proofErr w:type="spellStart"/>
+      <w:r>
+        <w:rPr>
+          <w:rFonts w:ascii="Helvetica Neue" w:hAnsi="Helvetica Neue"/>
+          <w:color w:val="4C4C4C"/>
+          <w:sz w:val="27"/>
+          <w:szCs w:val="27"/>
+          <w:shd w:val="clear" w:color="auto" w:fill="FFFFFF"/>
+        </w:rPr>
+        <w:t>things</w:t>
+      </w:r>
+      <w:proofErr w:type="spellEnd"/>
+      <w:r>
+        <w:rPr>
+          <w:rFonts w:ascii="Helvetica Neue" w:hAnsi="Helvetica Neue"/>
+          <w:color w:val="4C4C4C"/>
+          <w:sz w:val="27"/>
+          <w:szCs w:val="27"/>
+          <w:shd w:val="clear" w:color="auto" w:fill="FFFFFF"/>
+        </w:rPr>
+        <w:t xml:space="preserve">. It </w:t>
+      </w:r>
+      <w:proofErr w:type="spellStart"/>
+      <w:r>
+        <w:rPr>
+          <w:rFonts w:ascii="Helvetica Neue" w:hAnsi="Helvetica Neue"/>
+          <w:color w:val="4C4C4C"/>
+          <w:sz w:val="27"/>
+          <w:szCs w:val="27"/>
+          <w:shd w:val="clear" w:color="auto" w:fill="FFFFFF"/>
+        </w:rPr>
+        <w:t>is</w:t>
+      </w:r>
+      <w:proofErr w:type="spellEnd"/>
+      <w:r>
+        <w:rPr>
+          <w:rFonts w:ascii="Helvetica Neue" w:hAnsi="Helvetica Neue"/>
+          <w:color w:val="4C4C4C"/>
+          <w:sz w:val="27"/>
+          <w:szCs w:val="27"/>
+          <w:shd w:val="clear" w:color="auto" w:fill="FFFFFF"/>
+        </w:rPr>
+        <w:t xml:space="preserve"> hard to </w:t>
+      </w:r>
+      <w:proofErr w:type="spellStart"/>
+      <w:r>
+        <w:rPr>
+          <w:rFonts w:ascii="Helvetica Neue" w:hAnsi="Helvetica Neue"/>
+          <w:color w:val="4C4C4C"/>
+          <w:sz w:val="27"/>
+          <w:szCs w:val="27"/>
+          <w:shd w:val="clear" w:color="auto" w:fill="FFFFFF"/>
+        </w:rPr>
+        <w:t>get</w:t>
+      </w:r>
+      <w:proofErr w:type="spellEnd"/>
+      <w:r>
+        <w:rPr>
+          <w:rFonts w:ascii="Helvetica Neue" w:hAnsi="Helvetica Neue"/>
+          <w:color w:val="4C4C4C"/>
+          <w:sz w:val="27"/>
+          <w:szCs w:val="27"/>
+          <w:shd w:val="clear" w:color="auto" w:fill="FFFFFF"/>
+        </w:rPr>
+        <w:t xml:space="preserve"> admission in </w:t>
+      </w:r>
+      <w:proofErr w:type="spellStart"/>
+      <w:r>
+        <w:rPr>
+          <w:rFonts w:ascii="Helvetica Neue" w:hAnsi="Helvetica Neue"/>
+          <w:color w:val="4C4C4C"/>
+          <w:sz w:val="27"/>
+          <w:szCs w:val="27"/>
+          <w:shd w:val="clear" w:color="auto" w:fill="FFFFFF"/>
+        </w:rPr>
+        <w:t>health</w:t>
+      </w:r>
+      <w:proofErr w:type="spellEnd"/>
+      <w:r>
+        <w:rPr>
+          <w:rFonts w:ascii="Helvetica Neue" w:hAnsi="Helvetica Neue"/>
+          <w:color w:val="4C4C4C"/>
+          <w:sz w:val="27"/>
+          <w:szCs w:val="27"/>
+          <w:shd w:val="clear" w:color="auto" w:fill="FFFFFF"/>
+        </w:rPr>
+        <w:t xml:space="preserve"> club </w:t>
+      </w:r>
+      <w:proofErr w:type="spellStart"/>
+      <w:r>
+        <w:rPr>
+          <w:rFonts w:ascii="Helvetica Neue" w:hAnsi="Helvetica Neue"/>
+          <w:color w:val="4C4C4C"/>
+          <w:sz w:val="27"/>
+          <w:szCs w:val="27"/>
+          <w:shd w:val="clear" w:color="auto" w:fill="FFFFFF"/>
+        </w:rPr>
+        <w:t>when</w:t>
+      </w:r>
+      <w:proofErr w:type="spellEnd"/>
+      <w:r>
+        <w:rPr>
+          <w:rFonts w:ascii="Helvetica Neue" w:hAnsi="Helvetica Neue"/>
+          <w:color w:val="4C4C4C"/>
+          <w:sz w:val="27"/>
+          <w:szCs w:val="27"/>
+          <w:shd w:val="clear" w:color="auto" w:fill="FFFFFF"/>
+        </w:rPr>
+        <w:t xml:space="preserve"> slots are full. This </w:t>
+      </w:r>
+      <w:proofErr w:type="spellStart"/>
+      <w:r>
+        <w:rPr>
+          <w:rFonts w:ascii="Helvetica Neue" w:hAnsi="Helvetica Neue"/>
+          <w:color w:val="4C4C4C"/>
+          <w:sz w:val="27"/>
+          <w:szCs w:val="27"/>
+          <w:shd w:val="clear" w:color="auto" w:fill="FFFFFF"/>
+        </w:rPr>
+        <w:t>health</w:t>
+      </w:r>
+      <w:proofErr w:type="spellEnd"/>
+      <w:r>
+        <w:rPr>
+          <w:rFonts w:ascii="Helvetica Neue" w:hAnsi="Helvetica Neue"/>
+          <w:color w:val="4C4C4C"/>
+          <w:sz w:val="27"/>
+          <w:szCs w:val="27"/>
+          <w:shd w:val="clear" w:color="auto" w:fill="FFFFFF"/>
+        </w:rPr>
+        <w:t xml:space="preserve"> club management system </w:t>
+      </w:r>
+      <w:proofErr w:type="spellStart"/>
+      <w:r>
+        <w:rPr>
+          <w:rFonts w:ascii="Helvetica Neue" w:hAnsi="Helvetica Neue"/>
+          <w:color w:val="4C4C4C"/>
+          <w:sz w:val="27"/>
+          <w:szCs w:val="27"/>
+          <w:shd w:val="clear" w:color="auto" w:fill="FFFFFF"/>
+        </w:rPr>
+        <w:t>will</w:t>
+      </w:r>
+      <w:proofErr w:type="spellEnd"/>
+      <w:r>
+        <w:rPr>
+          <w:rFonts w:ascii="Helvetica Neue" w:hAnsi="Helvetica Neue"/>
+          <w:color w:val="4C4C4C"/>
+          <w:sz w:val="27"/>
+          <w:szCs w:val="27"/>
+          <w:shd w:val="clear" w:color="auto" w:fill="FFFFFF"/>
+        </w:rPr>
+        <w:t xml:space="preserve"> help to </w:t>
+      </w:r>
+      <w:proofErr w:type="spellStart"/>
+      <w:r>
+        <w:rPr>
+          <w:rFonts w:ascii="Helvetica Neue" w:hAnsi="Helvetica Neue"/>
+          <w:color w:val="4C4C4C"/>
+          <w:sz w:val="27"/>
+          <w:szCs w:val="27"/>
+          <w:shd w:val="clear" w:color="auto" w:fill="FFFFFF"/>
+        </w:rPr>
+        <w:t>overcome</w:t>
+      </w:r>
+      <w:proofErr w:type="spellEnd"/>
+      <w:r>
+        <w:rPr>
+          <w:rFonts w:ascii="Helvetica Neue" w:hAnsi="Helvetica Neue"/>
+          <w:color w:val="4C4C4C"/>
+          <w:sz w:val="27"/>
+          <w:szCs w:val="27"/>
+          <w:shd w:val="clear" w:color="auto" w:fill="FFFFFF"/>
+        </w:rPr>
+        <w:t xml:space="preserve"> </w:t>
+      </w:r>
+      <w:proofErr w:type="spellStart"/>
+      <w:r>
+        <w:rPr>
+          <w:rFonts w:ascii="Helvetica Neue" w:hAnsi="Helvetica Neue"/>
+          <w:color w:val="4C4C4C"/>
+          <w:sz w:val="27"/>
+          <w:szCs w:val="27"/>
+          <w:shd w:val="clear" w:color="auto" w:fill="FFFFFF"/>
+        </w:rPr>
+        <w:t>such</w:t>
+      </w:r>
+      <w:proofErr w:type="spellEnd"/>
+      <w:r>
+        <w:rPr>
+          <w:rFonts w:ascii="Helvetica Neue" w:hAnsi="Helvetica Neue"/>
+          <w:color w:val="4C4C4C"/>
+          <w:sz w:val="27"/>
+          <w:szCs w:val="27"/>
+          <w:shd w:val="clear" w:color="auto" w:fill="FFFFFF"/>
+        </w:rPr>
+        <w:t xml:space="preserve"> </w:t>
+      </w:r>
+      <w:proofErr w:type="spellStart"/>
+      <w:r>
+        <w:rPr>
+          <w:rFonts w:ascii="Helvetica Neue" w:hAnsi="Helvetica Neue"/>
+          <w:color w:val="4C4C4C"/>
+          <w:sz w:val="27"/>
+          <w:szCs w:val="27"/>
+          <w:shd w:val="clear" w:color="auto" w:fill="FFFFFF"/>
+        </w:rPr>
+        <w:t>problems</w:t>
+      </w:r>
+      <w:proofErr w:type="spellEnd"/>
+      <w:r>
+        <w:rPr>
+          <w:rFonts w:ascii="Helvetica Neue" w:hAnsi="Helvetica Neue"/>
+          <w:color w:val="4C4C4C"/>
+          <w:sz w:val="27"/>
+          <w:szCs w:val="27"/>
+          <w:shd w:val="clear" w:color="auto" w:fill="FFFFFF"/>
+        </w:rPr>
+        <w:t xml:space="preserve">. </w:t>
+      </w:r>
+      <w:r>
+        <w:rPr>
+          <w:rFonts w:ascii="Helvetica Neue" w:hAnsi="Helvetica Neue"/>
+          <w:color w:val="4C4C4C"/>
+          <w:sz w:val="27"/>
+          <w:szCs w:val="27"/>
+          <w:shd w:val="clear" w:color="auto" w:fill="FFFFFF"/>
+        </w:rPr>
+        <w:t xml:space="preserve">In </w:t>
+      </w:r>
+      <w:proofErr w:type="spellStart"/>
+      <w:r>
+        <w:rPr>
+          <w:rFonts w:ascii="Helvetica Neue" w:hAnsi="Helvetica Neue"/>
+          <w:color w:val="4C4C4C"/>
+          <w:sz w:val="27"/>
+          <w:szCs w:val="27"/>
+          <w:shd w:val="clear" w:color="auto" w:fill="FFFFFF"/>
+        </w:rPr>
+        <w:t>this</w:t>
+      </w:r>
+      <w:proofErr w:type="spellEnd"/>
+      <w:r>
+        <w:rPr>
+          <w:rFonts w:ascii="Helvetica Neue" w:hAnsi="Helvetica Neue"/>
+          <w:color w:val="4C4C4C"/>
+          <w:sz w:val="27"/>
+          <w:szCs w:val="27"/>
+          <w:shd w:val="clear" w:color="auto" w:fill="FFFFFF"/>
+        </w:rPr>
+        <w:t xml:space="preserve"> fitness club system, </w:t>
+      </w:r>
+      <w:proofErr w:type="spellStart"/>
+      <w:r>
+        <w:rPr>
+          <w:rFonts w:ascii="Helvetica Neue" w:hAnsi="Helvetica Neue"/>
+          <w:color w:val="4C4C4C"/>
+          <w:sz w:val="27"/>
+          <w:szCs w:val="27"/>
+          <w:shd w:val="clear" w:color="auto" w:fill="FFFFFF"/>
+        </w:rPr>
+        <w:t>there</w:t>
+      </w:r>
+      <w:proofErr w:type="spellEnd"/>
+      <w:r>
+        <w:rPr>
+          <w:rFonts w:ascii="Helvetica Neue" w:hAnsi="Helvetica Neue"/>
+          <w:color w:val="4C4C4C"/>
+          <w:sz w:val="27"/>
+          <w:szCs w:val="27"/>
+          <w:shd w:val="clear" w:color="auto" w:fill="FFFFFF"/>
+        </w:rPr>
+        <w:t xml:space="preserve"> </w:t>
+      </w:r>
+      <w:r>
+        <w:rPr>
+          <w:rFonts w:ascii="Helvetica Neue" w:hAnsi="Helvetica Neue"/>
+          <w:color w:val="4C4C4C"/>
+          <w:sz w:val="27"/>
+          <w:szCs w:val="27"/>
+          <w:shd w:val="clear" w:color="auto" w:fill="FFFFFF"/>
+        </w:rPr>
+        <w:t xml:space="preserve">are 3 </w:t>
+      </w:r>
+      <w:proofErr w:type="spellStart"/>
+      <w:r>
+        <w:rPr>
+          <w:rFonts w:ascii="Helvetica Neue" w:hAnsi="Helvetica Neue"/>
+          <w:color w:val="4C4C4C"/>
+          <w:sz w:val="27"/>
+          <w:szCs w:val="27"/>
+          <w:shd w:val="clear" w:color="auto" w:fill="FFFFFF"/>
+        </w:rPr>
+        <w:t>entities</w:t>
+      </w:r>
+      <w:proofErr w:type="spellEnd"/>
+      <w:r>
+        <w:rPr>
+          <w:rFonts w:ascii="Helvetica Neue" w:hAnsi="Helvetica Neue"/>
+          <w:color w:val="4C4C4C"/>
+          <w:sz w:val="27"/>
+          <w:szCs w:val="27"/>
+          <w:shd w:val="clear" w:color="auto" w:fill="FFFFFF"/>
+        </w:rPr>
+        <w:t xml:space="preserve"> </w:t>
+      </w:r>
+      <w:proofErr w:type="spellStart"/>
+      <w:r>
+        <w:rPr>
+          <w:rFonts w:ascii="Helvetica Neue" w:hAnsi="Helvetica Neue"/>
+          <w:color w:val="4C4C4C"/>
+          <w:sz w:val="27"/>
+          <w:szCs w:val="27"/>
+          <w:shd w:val="clear" w:color="auto" w:fill="FFFFFF"/>
+        </w:rPr>
+        <w:t>namely</w:t>
+      </w:r>
+      <w:proofErr w:type="spellEnd"/>
+      <w:r>
+        <w:rPr>
+          <w:rFonts w:ascii="Helvetica Neue" w:hAnsi="Helvetica Neue"/>
+          <w:color w:val="4C4C4C"/>
+          <w:sz w:val="27"/>
+          <w:szCs w:val="27"/>
+          <w:shd w:val="clear" w:color="auto" w:fill="FFFFFF"/>
+        </w:rPr>
+        <w:t xml:space="preserve">, Admin, </w:t>
+      </w:r>
+      <w:proofErr w:type="spellStart"/>
+      <w:r>
+        <w:rPr>
+          <w:rFonts w:ascii="Helvetica Neue" w:hAnsi="Helvetica Neue"/>
+          <w:color w:val="4C4C4C"/>
+          <w:sz w:val="27"/>
+          <w:szCs w:val="27"/>
+          <w:shd w:val="clear" w:color="auto" w:fill="FFFFFF"/>
+        </w:rPr>
+        <w:t>Member</w:t>
+      </w:r>
+      <w:proofErr w:type="spellEnd"/>
+      <w:r>
+        <w:rPr>
+          <w:rFonts w:ascii="Helvetica Neue" w:hAnsi="Helvetica Neue"/>
+          <w:color w:val="4C4C4C"/>
+          <w:sz w:val="27"/>
+          <w:szCs w:val="27"/>
+          <w:shd w:val="clear" w:color="auto" w:fill="FFFFFF"/>
+        </w:rPr>
+        <w:t xml:space="preserve">, and Trainer. Admin </w:t>
+      </w:r>
+      <w:proofErr w:type="spellStart"/>
+      <w:r>
+        <w:rPr>
+          <w:rFonts w:ascii="Helvetica Neue" w:hAnsi="Helvetica Neue"/>
+          <w:color w:val="4C4C4C"/>
+          <w:sz w:val="27"/>
+          <w:szCs w:val="27"/>
+          <w:shd w:val="clear" w:color="auto" w:fill="FFFFFF"/>
+        </w:rPr>
+        <w:t>can</w:t>
+      </w:r>
+      <w:proofErr w:type="spellEnd"/>
+      <w:r>
+        <w:rPr>
+          <w:rFonts w:ascii="Helvetica Neue" w:hAnsi="Helvetica Neue"/>
+          <w:color w:val="4C4C4C"/>
+          <w:sz w:val="27"/>
+          <w:szCs w:val="27"/>
+          <w:shd w:val="clear" w:color="auto" w:fill="FFFFFF"/>
+        </w:rPr>
+        <w:t xml:space="preserve"> login </w:t>
+      </w:r>
+      <w:proofErr w:type="spellStart"/>
+      <w:r>
+        <w:rPr>
+          <w:rFonts w:ascii="Helvetica Neue" w:hAnsi="Helvetica Neue"/>
+          <w:color w:val="4C4C4C"/>
+          <w:sz w:val="27"/>
+          <w:szCs w:val="27"/>
+          <w:shd w:val="clear" w:color="auto" w:fill="FFFFFF"/>
+        </w:rPr>
+        <w:t>using</w:t>
+      </w:r>
+      <w:proofErr w:type="spellEnd"/>
+      <w:r>
+        <w:rPr>
+          <w:rFonts w:ascii="Helvetica Neue" w:hAnsi="Helvetica Neue"/>
+          <w:color w:val="4C4C4C"/>
+          <w:sz w:val="27"/>
+          <w:szCs w:val="27"/>
+          <w:shd w:val="clear" w:color="auto" w:fill="FFFFFF"/>
+        </w:rPr>
+        <w:t xml:space="preserve"> </w:t>
+      </w:r>
+      <w:proofErr w:type="spellStart"/>
+      <w:r>
+        <w:rPr>
+          <w:rFonts w:ascii="Helvetica Neue" w:hAnsi="Helvetica Neue"/>
+          <w:color w:val="4C4C4C"/>
+          <w:sz w:val="27"/>
+          <w:szCs w:val="27"/>
+          <w:shd w:val="clear" w:color="auto" w:fill="FFFFFF"/>
+        </w:rPr>
+        <w:t>credentials</w:t>
+      </w:r>
+      <w:proofErr w:type="spellEnd"/>
+      <w:r>
+        <w:rPr>
+          <w:rFonts w:ascii="Helvetica Neue" w:hAnsi="Helvetica Neue"/>
+          <w:color w:val="4C4C4C"/>
+          <w:sz w:val="27"/>
+          <w:szCs w:val="27"/>
+          <w:shd w:val="clear" w:color="auto" w:fill="FFFFFF"/>
+        </w:rPr>
+        <w:t xml:space="preserve">. Admin </w:t>
+      </w:r>
+      <w:proofErr w:type="spellStart"/>
+      <w:r>
+        <w:rPr>
+          <w:rFonts w:ascii="Helvetica Neue" w:hAnsi="Helvetica Neue"/>
+          <w:color w:val="4C4C4C"/>
+          <w:sz w:val="27"/>
+          <w:szCs w:val="27"/>
+          <w:shd w:val="clear" w:color="auto" w:fill="FFFFFF"/>
+        </w:rPr>
+        <w:t>can</w:t>
+      </w:r>
+      <w:proofErr w:type="spellEnd"/>
+      <w:r>
+        <w:rPr>
+          <w:rFonts w:ascii="Helvetica Neue" w:hAnsi="Helvetica Neue"/>
+          <w:color w:val="4C4C4C"/>
+          <w:sz w:val="27"/>
+          <w:szCs w:val="27"/>
+          <w:shd w:val="clear" w:color="auto" w:fill="FFFFFF"/>
+        </w:rPr>
+        <w:t xml:space="preserve"> manage packages by </w:t>
+      </w:r>
+      <w:proofErr w:type="spellStart"/>
+      <w:r>
+        <w:rPr>
+          <w:rFonts w:ascii="Helvetica Neue" w:hAnsi="Helvetica Neue"/>
+          <w:color w:val="4C4C4C"/>
+          <w:sz w:val="27"/>
+          <w:szCs w:val="27"/>
+          <w:shd w:val="clear" w:color="auto" w:fill="FFFFFF"/>
+        </w:rPr>
+        <w:t>adding</w:t>
+      </w:r>
+      <w:proofErr w:type="spellEnd"/>
+      <w:r>
+        <w:rPr>
+          <w:rFonts w:ascii="Helvetica Neue" w:hAnsi="Helvetica Neue"/>
+          <w:color w:val="4C4C4C"/>
+          <w:sz w:val="27"/>
+          <w:szCs w:val="27"/>
+          <w:shd w:val="clear" w:color="auto" w:fill="FFFFFF"/>
+        </w:rPr>
+        <w:t xml:space="preserve"> </w:t>
+      </w:r>
+      <w:proofErr w:type="spellStart"/>
+      <w:r>
+        <w:rPr>
+          <w:rFonts w:ascii="Helvetica Neue" w:hAnsi="Helvetica Neue"/>
+          <w:color w:val="4C4C4C"/>
+          <w:sz w:val="27"/>
+          <w:szCs w:val="27"/>
+          <w:shd w:val="clear" w:color="auto" w:fill="FFFFFF"/>
+        </w:rPr>
+        <w:t>cost</w:t>
+      </w:r>
+      <w:proofErr w:type="spellEnd"/>
+      <w:r>
+        <w:rPr>
+          <w:rFonts w:ascii="Helvetica Neue" w:hAnsi="Helvetica Neue"/>
+          <w:color w:val="4C4C4C"/>
+          <w:sz w:val="27"/>
+          <w:szCs w:val="27"/>
+          <w:shd w:val="clear" w:color="auto" w:fill="FFFFFF"/>
+        </w:rPr>
+        <w:t xml:space="preserve">, </w:t>
+      </w:r>
+      <w:proofErr w:type="spellStart"/>
       <w:r>
         <w:rPr>
           <w:rFonts w:ascii="Helvetica Neue" w:hAnsi="Helvetica Neue"/>
@@ -115,31 +1168,481 @@
         </w:rPr>
         <w:t>updating</w:t>
       </w:r>
-      <w:r>
-        <w:rPr>
-          <w:rFonts w:ascii="Helvetica Neue" w:hAnsi="Helvetica Neue"/>
-          <w:color w:val="4C4C4C"/>
-          <w:sz w:val="27"/>
-          <w:szCs w:val="27"/>
-          <w:shd w:val="clear" w:color="auto" w:fill="FFFFFF"/>
-        </w:rPr>
-        <w:t xml:space="preserve"> deleting old packages. Admin can manage member details by adding, updating and deleting. Admin can view the package details of an individual member. A trainer can set their profile. A trainer can take member’s attendance daily, they can also change their password in case of security.</w:t>
-      </w:r>
-    </w:p>
-    <w:p>
-      <w:r>
-        <w:rPr>
-          <w:rFonts w:ascii="Helvetica Neue" w:hAnsi="Helvetica Neue"/>
-          <w:color w:val="4C4C4C"/>
-          <w:sz w:val="27"/>
-          <w:szCs w:val="27"/>
-          <w:shd w:val="clear" w:color="auto" w:fill="FFFFFF"/>
-        </w:rPr>
-        <w:t>Simply put it…A member can choose the sport he or she would like to exercice, choose the trainer available for that sport and see the time slots in which they are available for regular sessions during the week.</w:t>
+      <w:proofErr w:type="spellEnd"/>
+      <w:r>
+        <w:rPr>
+          <w:rFonts w:ascii="Helvetica Neue" w:hAnsi="Helvetica Neue"/>
+          <w:color w:val="4C4C4C"/>
+          <w:sz w:val="27"/>
+          <w:szCs w:val="27"/>
+          <w:shd w:val="clear" w:color="auto" w:fill="FFFFFF"/>
+        </w:rPr>
+        <w:t xml:space="preserve"> </w:t>
+      </w:r>
+      <w:proofErr w:type="spellStart"/>
+      <w:r>
+        <w:rPr>
+          <w:rFonts w:ascii="Helvetica Neue" w:hAnsi="Helvetica Neue"/>
+          <w:color w:val="4C4C4C"/>
+          <w:sz w:val="27"/>
+          <w:szCs w:val="27"/>
+          <w:shd w:val="clear" w:color="auto" w:fill="FFFFFF"/>
+        </w:rPr>
+        <w:t>deleting</w:t>
+      </w:r>
+      <w:proofErr w:type="spellEnd"/>
+      <w:r>
+        <w:rPr>
+          <w:rFonts w:ascii="Helvetica Neue" w:hAnsi="Helvetica Neue"/>
+          <w:color w:val="4C4C4C"/>
+          <w:sz w:val="27"/>
+          <w:szCs w:val="27"/>
+          <w:shd w:val="clear" w:color="auto" w:fill="FFFFFF"/>
+        </w:rPr>
+        <w:t xml:space="preserve"> </w:t>
+      </w:r>
+      <w:proofErr w:type="spellStart"/>
+      <w:r>
+        <w:rPr>
+          <w:rFonts w:ascii="Helvetica Neue" w:hAnsi="Helvetica Neue"/>
+          <w:color w:val="4C4C4C"/>
+          <w:sz w:val="27"/>
+          <w:szCs w:val="27"/>
+          <w:shd w:val="clear" w:color="auto" w:fill="FFFFFF"/>
+        </w:rPr>
+        <w:t>old</w:t>
+      </w:r>
+      <w:proofErr w:type="spellEnd"/>
+      <w:r>
+        <w:rPr>
+          <w:rFonts w:ascii="Helvetica Neue" w:hAnsi="Helvetica Neue"/>
+          <w:color w:val="4C4C4C"/>
+          <w:sz w:val="27"/>
+          <w:szCs w:val="27"/>
+          <w:shd w:val="clear" w:color="auto" w:fill="FFFFFF"/>
+        </w:rPr>
+        <w:t xml:space="preserve"> packages. Admin </w:t>
+      </w:r>
+      <w:proofErr w:type="spellStart"/>
+      <w:r>
+        <w:rPr>
+          <w:rFonts w:ascii="Helvetica Neue" w:hAnsi="Helvetica Neue"/>
+          <w:color w:val="4C4C4C"/>
+          <w:sz w:val="27"/>
+          <w:szCs w:val="27"/>
+          <w:shd w:val="clear" w:color="auto" w:fill="FFFFFF"/>
+        </w:rPr>
+        <w:t>can</w:t>
+      </w:r>
+      <w:proofErr w:type="spellEnd"/>
+      <w:r>
+        <w:rPr>
+          <w:rFonts w:ascii="Helvetica Neue" w:hAnsi="Helvetica Neue"/>
+          <w:color w:val="4C4C4C"/>
+          <w:sz w:val="27"/>
+          <w:szCs w:val="27"/>
+          <w:shd w:val="clear" w:color="auto" w:fill="FFFFFF"/>
+        </w:rPr>
+        <w:t xml:space="preserve"> manage </w:t>
+      </w:r>
+      <w:proofErr w:type="spellStart"/>
+      <w:r>
+        <w:rPr>
+          <w:rFonts w:ascii="Helvetica Neue" w:hAnsi="Helvetica Neue"/>
+          <w:color w:val="4C4C4C"/>
+          <w:sz w:val="27"/>
+          <w:szCs w:val="27"/>
+          <w:shd w:val="clear" w:color="auto" w:fill="FFFFFF"/>
+        </w:rPr>
+        <w:t>member</w:t>
+      </w:r>
+      <w:proofErr w:type="spellEnd"/>
+      <w:r>
+        <w:rPr>
+          <w:rFonts w:ascii="Helvetica Neue" w:hAnsi="Helvetica Neue"/>
+          <w:color w:val="4C4C4C"/>
+          <w:sz w:val="27"/>
+          <w:szCs w:val="27"/>
+          <w:shd w:val="clear" w:color="auto" w:fill="FFFFFF"/>
+        </w:rPr>
+        <w:t xml:space="preserve"> </w:t>
+      </w:r>
+      <w:proofErr w:type="spellStart"/>
+      <w:r>
+        <w:rPr>
+          <w:rFonts w:ascii="Helvetica Neue" w:hAnsi="Helvetica Neue"/>
+          <w:color w:val="4C4C4C"/>
+          <w:sz w:val="27"/>
+          <w:szCs w:val="27"/>
+          <w:shd w:val="clear" w:color="auto" w:fill="FFFFFF"/>
+        </w:rPr>
+        <w:t>details</w:t>
+      </w:r>
+      <w:proofErr w:type="spellEnd"/>
+      <w:r>
+        <w:rPr>
+          <w:rFonts w:ascii="Helvetica Neue" w:hAnsi="Helvetica Neue"/>
+          <w:color w:val="4C4C4C"/>
+          <w:sz w:val="27"/>
+          <w:szCs w:val="27"/>
+          <w:shd w:val="clear" w:color="auto" w:fill="FFFFFF"/>
+        </w:rPr>
+        <w:t xml:space="preserve"> by </w:t>
+      </w:r>
+      <w:proofErr w:type="spellStart"/>
+      <w:r>
+        <w:rPr>
+          <w:rFonts w:ascii="Helvetica Neue" w:hAnsi="Helvetica Neue"/>
+          <w:color w:val="4C4C4C"/>
+          <w:sz w:val="27"/>
+          <w:szCs w:val="27"/>
+          <w:shd w:val="clear" w:color="auto" w:fill="FFFFFF"/>
+        </w:rPr>
+        <w:t>adding</w:t>
+      </w:r>
+      <w:proofErr w:type="spellEnd"/>
+      <w:r>
+        <w:rPr>
+          <w:rFonts w:ascii="Helvetica Neue" w:hAnsi="Helvetica Neue"/>
+          <w:color w:val="4C4C4C"/>
+          <w:sz w:val="27"/>
+          <w:szCs w:val="27"/>
+          <w:shd w:val="clear" w:color="auto" w:fill="FFFFFF"/>
+        </w:rPr>
+        <w:t xml:space="preserve">, </w:t>
+      </w:r>
+      <w:proofErr w:type="spellStart"/>
+      <w:r>
+        <w:rPr>
+          <w:rFonts w:ascii="Helvetica Neue" w:hAnsi="Helvetica Neue"/>
+          <w:color w:val="4C4C4C"/>
+          <w:sz w:val="27"/>
+          <w:szCs w:val="27"/>
+          <w:shd w:val="clear" w:color="auto" w:fill="FFFFFF"/>
+        </w:rPr>
+        <w:t>updating</w:t>
+      </w:r>
+      <w:proofErr w:type="spellEnd"/>
+      <w:r>
+        <w:rPr>
+          <w:rFonts w:ascii="Helvetica Neue" w:hAnsi="Helvetica Neue"/>
+          <w:color w:val="4C4C4C"/>
+          <w:sz w:val="27"/>
+          <w:szCs w:val="27"/>
+          <w:shd w:val="clear" w:color="auto" w:fill="FFFFFF"/>
+        </w:rPr>
+        <w:t xml:space="preserve"> and </w:t>
+      </w:r>
+      <w:proofErr w:type="spellStart"/>
+      <w:r>
+        <w:rPr>
+          <w:rFonts w:ascii="Helvetica Neue" w:hAnsi="Helvetica Neue"/>
+          <w:color w:val="4C4C4C"/>
+          <w:sz w:val="27"/>
+          <w:szCs w:val="27"/>
+          <w:shd w:val="clear" w:color="auto" w:fill="FFFFFF"/>
+        </w:rPr>
+        <w:t>deleting</w:t>
+      </w:r>
+      <w:proofErr w:type="spellEnd"/>
+      <w:r>
+        <w:rPr>
+          <w:rFonts w:ascii="Helvetica Neue" w:hAnsi="Helvetica Neue"/>
+          <w:color w:val="4C4C4C"/>
+          <w:sz w:val="27"/>
+          <w:szCs w:val="27"/>
+          <w:shd w:val="clear" w:color="auto" w:fill="FFFFFF"/>
+        </w:rPr>
+        <w:t xml:space="preserve">. Admin </w:t>
+      </w:r>
+      <w:proofErr w:type="spellStart"/>
+      <w:r>
+        <w:rPr>
+          <w:rFonts w:ascii="Helvetica Neue" w:hAnsi="Helvetica Neue"/>
+          <w:color w:val="4C4C4C"/>
+          <w:sz w:val="27"/>
+          <w:szCs w:val="27"/>
+          <w:shd w:val="clear" w:color="auto" w:fill="FFFFFF"/>
+        </w:rPr>
+        <w:t>can</w:t>
+      </w:r>
+      <w:proofErr w:type="spellEnd"/>
+      <w:r>
+        <w:rPr>
+          <w:rFonts w:ascii="Helvetica Neue" w:hAnsi="Helvetica Neue"/>
+          <w:color w:val="4C4C4C"/>
+          <w:sz w:val="27"/>
+          <w:szCs w:val="27"/>
+          <w:shd w:val="clear" w:color="auto" w:fill="FFFFFF"/>
+        </w:rPr>
+        <w:t xml:space="preserve"> </w:t>
+      </w:r>
+      <w:proofErr w:type="spellStart"/>
+      <w:r>
+        <w:rPr>
+          <w:rFonts w:ascii="Helvetica Neue" w:hAnsi="Helvetica Neue"/>
+          <w:color w:val="4C4C4C"/>
+          <w:sz w:val="27"/>
+          <w:szCs w:val="27"/>
+          <w:shd w:val="clear" w:color="auto" w:fill="FFFFFF"/>
+        </w:rPr>
+        <w:t>view</w:t>
+      </w:r>
+      <w:proofErr w:type="spellEnd"/>
+      <w:r>
+        <w:rPr>
+          <w:rFonts w:ascii="Helvetica Neue" w:hAnsi="Helvetica Neue"/>
+          <w:color w:val="4C4C4C"/>
+          <w:sz w:val="27"/>
+          <w:szCs w:val="27"/>
+          <w:shd w:val="clear" w:color="auto" w:fill="FFFFFF"/>
+        </w:rPr>
+        <w:t xml:space="preserve"> the package </w:t>
+      </w:r>
+      <w:proofErr w:type="spellStart"/>
+      <w:r>
+        <w:rPr>
+          <w:rFonts w:ascii="Helvetica Neue" w:hAnsi="Helvetica Neue"/>
+          <w:color w:val="4C4C4C"/>
+          <w:sz w:val="27"/>
+          <w:szCs w:val="27"/>
+          <w:shd w:val="clear" w:color="auto" w:fill="FFFFFF"/>
+        </w:rPr>
+        <w:t>details</w:t>
+      </w:r>
+      <w:proofErr w:type="spellEnd"/>
+      <w:r>
+        <w:rPr>
+          <w:rFonts w:ascii="Helvetica Neue" w:hAnsi="Helvetica Neue"/>
+          <w:color w:val="4C4C4C"/>
+          <w:sz w:val="27"/>
+          <w:szCs w:val="27"/>
+          <w:shd w:val="clear" w:color="auto" w:fill="FFFFFF"/>
+        </w:rPr>
+        <w:t xml:space="preserve"> of an </w:t>
+      </w:r>
+      <w:proofErr w:type="spellStart"/>
+      <w:r>
+        <w:rPr>
+          <w:rFonts w:ascii="Helvetica Neue" w:hAnsi="Helvetica Neue"/>
+          <w:color w:val="4C4C4C"/>
+          <w:sz w:val="27"/>
+          <w:szCs w:val="27"/>
+          <w:shd w:val="clear" w:color="auto" w:fill="FFFFFF"/>
+        </w:rPr>
+        <w:t>individual</w:t>
+      </w:r>
+      <w:proofErr w:type="spellEnd"/>
+      <w:r>
+        <w:rPr>
+          <w:rFonts w:ascii="Helvetica Neue" w:hAnsi="Helvetica Neue"/>
+          <w:color w:val="4C4C4C"/>
+          <w:sz w:val="27"/>
+          <w:szCs w:val="27"/>
+          <w:shd w:val="clear" w:color="auto" w:fill="FFFFFF"/>
+        </w:rPr>
+        <w:t xml:space="preserve"> </w:t>
+      </w:r>
+      <w:proofErr w:type="spellStart"/>
+      <w:r>
+        <w:rPr>
+          <w:rFonts w:ascii="Helvetica Neue" w:hAnsi="Helvetica Neue"/>
+          <w:color w:val="4C4C4C"/>
+          <w:sz w:val="27"/>
+          <w:szCs w:val="27"/>
+          <w:shd w:val="clear" w:color="auto" w:fill="FFFFFF"/>
+        </w:rPr>
+        <w:t>member</w:t>
+      </w:r>
+      <w:proofErr w:type="spellEnd"/>
+      <w:r>
+        <w:rPr>
+          <w:rFonts w:ascii="Helvetica Neue" w:hAnsi="Helvetica Neue"/>
+          <w:color w:val="4C4C4C"/>
+          <w:sz w:val="27"/>
+          <w:szCs w:val="27"/>
+          <w:shd w:val="clear" w:color="auto" w:fill="FFFFFF"/>
+        </w:rPr>
+        <w:t xml:space="preserve">. A trainer </w:t>
+      </w:r>
+      <w:proofErr w:type="spellStart"/>
+      <w:r>
+        <w:rPr>
+          <w:rFonts w:ascii="Helvetica Neue" w:hAnsi="Helvetica Neue"/>
+          <w:color w:val="4C4C4C"/>
+          <w:sz w:val="27"/>
+          <w:szCs w:val="27"/>
+          <w:shd w:val="clear" w:color="auto" w:fill="FFFFFF"/>
+        </w:rPr>
+        <w:t>can</w:t>
+      </w:r>
+      <w:proofErr w:type="spellEnd"/>
+      <w:r>
+        <w:rPr>
+          <w:rFonts w:ascii="Helvetica Neue" w:hAnsi="Helvetica Neue"/>
+          <w:color w:val="4C4C4C"/>
+          <w:sz w:val="27"/>
+          <w:szCs w:val="27"/>
+          <w:shd w:val="clear" w:color="auto" w:fill="FFFFFF"/>
+        </w:rPr>
+        <w:t xml:space="preserve"> set </w:t>
+      </w:r>
+      <w:proofErr w:type="spellStart"/>
+      <w:r>
+        <w:rPr>
+          <w:rFonts w:ascii="Helvetica Neue" w:hAnsi="Helvetica Neue"/>
+          <w:color w:val="4C4C4C"/>
+          <w:sz w:val="27"/>
+          <w:szCs w:val="27"/>
+          <w:shd w:val="clear" w:color="auto" w:fill="FFFFFF"/>
+        </w:rPr>
+        <w:t>their</w:t>
+      </w:r>
+      <w:proofErr w:type="spellEnd"/>
+      <w:r>
+        <w:rPr>
+          <w:rFonts w:ascii="Helvetica Neue" w:hAnsi="Helvetica Neue"/>
+          <w:color w:val="4C4C4C"/>
+          <w:sz w:val="27"/>
+          <w:szCs w:val="27"/>
+          <w:shd w:val="clear" w:color="auto" w:fill="FFFFFF"/>
+        </w:rPr>
+        <w:t xml:space="preserve"> profile, </w:t>
+      </w:r>
+      <w:proofErr w:type="spellStart"/>
+      <w:r>
+        <w:rPr>
+          <w:rFonts w:ascii="Helvetica Neue" w:hAnsi="Helvetica Neue"/>
+          <w:color w:val="4C4C4C"/>
+          <w:sz w:val="27"/>
+          <w:szCs w:val="27"/>
+          <w:shd w:val="clear" w:color="auto" w:fill="FFFFFF"/>
+        </w:rPr>
+        <w:t>they</w:t>
+      </w:r>
+      <w:proofErr w:type="spellEnd"/>
+      <w:r>
+        <w:rPr>
+          <w:rFonts w:ascii="Helvetica Neue" w:hAnsi="Helvetica Neue"/>
+          <w:color w:val="4C4C4C"/>
+          <w:sz w:val="27"/>
+          <w:szCs w:val="27"/>
+          <w:shd w:val="clear" w:color="auto" w:fill="FFFFFF"/>
+        </w:rPr>
+        <w:t xml:space="preserve"> </w:t>
+      </w:r>
+      <w:proofErr w:type="spellStart"/>
+      <w:r>
+        <w:rPr>
+          <w:rFonts w:ascii="Helvetica Neue" w:hAnsi="Helvetica Neue"/>
+          <w:color w:val="4C4C4C"/>
+          <w:sz w:val="27"/>
+          <w:szCs w:val="27"/>
+          <w:shd w:val="clear" w:color="auto" w:fill="FFFFFF"/>
+        </w:rPr>
+        <w:t>can</w:t>
+      </w:r>
+      <w:proofErr w:type="spellEnd"/>
+      <w:r>
+        <w:rPr>
+          <w:rFonts w:ascii="Helvetica Neue" w:hAnsi="Helvetica Neue"/>
+          <w:color w:val="4C4C4C"/>
+          <w:sz w:val="27"/>
+          <w:szCs w:val="27"/>
+          <w:shd w:val="clear" w:color="auto" w:fill="FFFFFF"/>
+        </w:rPr>
+        <w:t xml:space="preserve"> also change </w:t>
+      </w:r>
+      <w:proofErr w:type="spellStart"/>
+      <w:r>
+        <w:rPr>
+          <w:rFonts w:ascii="Helvetica Neue" w:hAnsi="Helvetica Neue"/>
+          <w:color w:val="4C4C4C"/>
+          <w:sz w:val="27"/>
+          <w:szCs w:val="27"/>
+          <w:shd w:val="clear" w:color="auto" w:fill="FFFFFF"/>
+        </w:rPr>
+        <w:t>their</w:t>
+      </w:r>
+      <w:proofErr w:type="spellEnd"/>
+      <w:r>
+        <w:rPr>
+          <w:rFonts w:ascii="Helvetica Neue" w:hAnsi="Helvetica Neue"/>
+          <w:color w:val="4C4C4C"/>
+          <w:sz w:val="27"/>
+          <w:szCs w:val="27"/>
+          <w:shd w:val="clear" w:color="auto" w:fill="FFFFFF"/>
+        </w:rPr>
+        <w:t xml:space="preserve"> </w:t>
+      </w:r>
+      <w:proofErr w:type="spellStart"/>
+      <w:r>
+        <w:rPr>
+          <w:rFonts w:ascii="Helvetica Neue" w:hAnsi="Helvetica Neue"/>
+          <w:color w:val="4C4C4C"/>
+          <w:sz w:val="27"/>
+          <w:szCs w:val="27"/>
+          <w:shd w:val="clear" w:color="auto" w:fill="FFFFFF"/>
+        </w:rPr>
+        <w:t>password</w:t>
+      </w:r>
+      <w:proofErr w:type="spellEnd"/>
+      <w:r>
+        <w:rPr>
+          <w:rFonts w:ascii="Helvetica Neue" w:hAnsi="Helvetica Neue"/>
+          <w:color w:val="4C4C4C"/>
+          <w:sz w:val="27"/>
+          <w:szCs w:val="27"/>
+          <w:shd w:val="clear" w:color="auto" w:fill="FFFFFF"/>
+        </w:rPr>
+        <w:t xml:space="preserve"> </w:t>
+      </w:r>
+      <w:r>
+        <w:rPr>
+          <w:rFonts w:ascii="Helvetica Neue" w:hAnsi="Helvetica Neue"/>
+          <w:color w:val="4C4C4C"/>
+          <w:sz w:val="27"/>
+          <w:szCs w:val="27"/>
+          <w:shd w:val="clear" w:color="auto" w:fill="FFFFFF"/>
+        </w:rPr>
+        <w:t>for</w:t>
       </w:r>
       <w:bookmarkStart w:id="0" w:name="_GoBack"/>
       <w:bookmarkEnd w:id="0"/>
+      <w:r>
+        <w:rPr>
+          <w:rFonts w:ascii="Helvetica Neue" w:hAnsi="Helvetica Neue"/>
+          <w:color w:val="4C4C4C"/>
+          <w:sz w:val="27"/>
+          <w:szCs w:val="27"/>
+          <w:shd w:val="clear" w:color="auto" w:fill="FFFFFF"/>
+        </w:rPr>
+        <w:t xml:space="preserve"> </w:t>
+      </w:r>
+      <w:proofErr w:type="spellStart"/>
+      <w:r>
+        <w:rPr>
+          <w:rFonts w:ascii="Helvetica Neue" w:hAnsi="Helvetica Neue"/>
+          <w:color w:val="4C4C4C"/>
+          <w:sz w:val="27"/>
+          <w:szCs w:val="27"/>
+          <w:shd w:val="clear" w:color="auto" w:fill="FFFFFF"/>
+        </w:rPr>
+        <w:t>security</w:t>
+      </w:r>
+      <w:proofErr w:type="spellEnd"/>
+      <w:r>
+        <w:rPr>
+          <w:rFonts w:ascii="Helvetica Neue" w:hAnsi="Helvetica Neue"/>
+          <w:color w:val="4C4C4C"/>
+          <w:sz w:val="27"/>
+          <w:szCs w:val="27"/>
+          <w:shd w:val="clear" w:color="auto" w:fill="FFFFFF"/>
+        </w:rPr>
+        <w:t>.</w:t>
+      </w:r>
     </w:p>
+    <w:p/>
     <w:sectPr>
       <w:pgSz w:w="11906" w:h="16838"/>
       <w:pgMar w:top="1417" w:right="1417" w:bottom="1417" w:left="1417" w:header="708" w:footer="708" w:gutter="0"/>

</xml_diff>